<commit_message>
que diga primeor y tercero
</commit_message>
<xml_diff>
--- a/index.docx
+++ b/index.docx
@@ -9,10 +9,227 @@
         </w:tabs>
       </w:pPr>
       <w:r>
-        <w:t>Second</w:t>
+        <w:t>First</w:t>
       </w:r>
+    </w:p>
+    <w:p>
+      <w:pPr>
+        <w:tabs>
+          <w:tab w:val="left" w:pos="1950"/>
+        </w:tabs>
+      </w:pPr>
+    </w:p>
+    <w:p>
+      <w:pPr>
+        <w:tabs>
+          <w:tab w:val="left" w:pos="1950"/>
+        </w:tabs>
+      </w:pPr>
+    </w:p>
+    <w:p>
+      <w:pPr>
+        <w:tabs>
+          <w:tab w:val="left" w:pos="1950"/>
+        </w:tabs>
+      </w:pPr>
+    </w:p>
+    <w:p>
+      <w:pPr>
+        <w:tabs>
+          <w:tab w:val="left" w:pos="1950"/>
+        </w:tabs>
+      </w:pPr>
+    </w:p>
+    <w:p>
+      <w:pPr>
+        <w:tabs>
+          <w:tab w:val="left" w:pos="1950"/>
+        </w:tabs>
+      </w:pPr>
+    </w:p>
+    <w:p>
+      <w:pPr>
+        <w:tabs>
+          <w:tab w:val="left" w:pos="1950"/>
+        </w:tabs>
+      </w:pPr>
+    </w:p>
+    <w:p>
+      <w:pPr>
+        <w:tabs>
+          <w:tab w:val="left" w:pos="1950"/>
+        </w:tabs>
+      </w:pPr>
+    </w:p>
+    <w:p>
+      <w:pPr>
+        <w:tabs>
+          <w:tab w:val="left" w:pos="1950"/>
+        </w:tabs>
+      </w:pPr>
+    </w:p>
+    <w:p>
+      <w:pPr>
+        <w:tabs>
+          <w:tab w:val="left" w:pos="1950"/>
+        </w:tabs>
+      </w:pPr>
+    </w:p>
+    <w:p>
+      <w:pPr>
+        <w:tabs>
+          <w:tab w:val="left" w:pos="1950"/>
+        </w:tabs>
+      </w:pPr>
+    </w:p>
+    <w:p>
+      <w:pPr>
+        <w:tabs>
+          <w:tab w:val="left" w:pos="1950"/>
+        </w:tabs>
+      </w:pPr>
+    </w:p>
+    <w:p>
+      <w:pPr>
+        <w:tabs>
+          <w:tab w:val="left" w:pos="1950"/>
+        </w:tabs>
+      </w:pPr>
+    </w:p>
+    <w:p>
+      <w:pPr>
+        <w:tabs>
+          <w:tab w:val="left" w:pos="1950"/>
+        </w:tabs>
+      </w:pPr>
+    </w:p>
+    <w:p>
+      <w:pPr>
+        <w:tabs>
+          <w:tab w:val="left" w:pos="1950"/>
+        </w:tabs>
+      </w:pPr>
+    </w:p>
+    <w:p>
+      <w:pPr>
+        <w:tabs>
+          <w:tab w:val="left" w:pos="1950"/>
+        </w:tabs>
+      </w:pPr>
+    </w:p>
+    <w:p>
+      <w:pPr>
+        <w:tabs>
+          <w:tab w:val="left" w:pos="1950"/>
+        </w:tabs>
+      </w:pPr>
+    </w:p>
+    <w:p>
+      <w:pPr>
+        <w:tabs>
+          <w:tab w:val="left" w:pos="1950"/>
+        </w:tabs>
+      </w:pPr>
+    </w:p>
+    <w:p>
+      <w:pPr>
+        <w:tabs>
+          <w:tab w:val="left" w:pos="1950"/>
+        </w:tabs>
+      </w:pPr>
+    </w:p>
+    <w:p>
+      <w:pPr>
+        <w:tabs>
+          <w:tab w:val="left" w:pos="1950"/>
+        </w:tabs>
+      </w:pPr>
+    </w:p>
+    <w:p>
+      <w:pPr>
+        <w:tabs>
+          <w:tab w:val="left" w:pos="1950"/>
+        </w:tabs>
+      </w:pPr>
+    </w:p>
+    <w:p>
+      <w:pPr>
+        <w:tabs>
+          <w:tab w:val="left" w:pos="1950"/>
+        </w:tabs>
+      </w:pPr>
+    </w:p>
+    <w:p>
+      <w:pPr>
+        <w:tabs>
+          <w:tab w:val="left" w:pos="1950"/>
+        </w:tabs>
+      </w:pPr>
+    </w:p>
+    <w:p>
+      <w:pPr>
+        <w:tabs>
+          <w:tab w:val="left" w:pos="1950"/>
+        </w:tabs>
+      </w:pPr>
+    </w:p>
+    <w:p>
+      <w:pPr>
+        <w:tabs>
+          <w:tab w:val="left" w:pos="1950"/>
+        </w:tabs>
+      </w:pPr>
+    </w:p>
+    <w:p>
+      <w:pPr>
+        <w:tabs>
+          <w:tab w:val="left" w:pos="1950"/>
+        </w:tabs>
+      </w:pPr>
+    </w:p>
+    <w:p>
+      <w:pPr>
+        <w:tabs>
+          <w:tab w:val="left" w:pos="1950"/>
+        </w:tabs>
+      </w:pPr>
+    </w:p>
+    <w:p>
+      <w:pPr>
+        <w:tabs>
+          <w:tab w:val="left" w:pos="1950"/>
+        </w:tabs>
+      </w:pPr>
+    </w:p>
+    <w:p>
+      <w:pPr>
+        <w:tabs>
+          <w:tab w:val="left" w:pos="1950"/>
+        </w:tabs>
+      </w:pPr>
+    </w:p>
+    <w:p>
+      <w:pPr>
+        <w:tabs>
+          <w:tab w:val="left" w:pos="1950"/>
+        </w:tabs>
+      </w:pPr>
+    </w:p>
+    <w:p>
+      <w:pPr>
+        <w:tabs>
+          <w:tab w:val="left" w:pos="1950"/>
+        </w:tabs>
+      </w:pPr>
+    </w:p>
+    <w:p>
+      <w:pPr>
+        <w:tabs>
+          <w:tab w:val="left" w:pos="1950"/>
+        </w:tabs>
+      </w:pPr>
       <w:r>
-        <w:tab/>
+        <w:t>third</w:t>
       </w:r>
     </w:p>
     <w:sectPr>

</xml_diff>